<commit_message>
Small fixes and rewrites in GPU and SPU specs
</commit_message>
<xml_diff>
--- a/Specification/English/Editable source documents/Spec part 5 - The sound chip (SPU).docx
+++ b/Specification/English/Editable source documents/Spec part 5 - The sound chip (SPU).docx
@@ -35,7 +35,7 @@
         <w:rPr>
           <w:rFonts w:ascii="Bookman Old Style" w:hAnsi="Bookman Old Style"/>
           <w:noProof/>
-          <w:lang w:val="en-US" w:eastAsia="es-ES"/>
+          <w:lang w:eastAsia="es-ES"/>
         </w:rPr>
         <w:drawing>
           <wp:inline distT="0" distB="0" distL="0" distR="0">
@@ -153,7 +153,7 @@
         <w:rPr>
           <w:rFonts w:ascii="Bookman Old Style" w:hAnsi="Bookman Old Style"/>
           <w:noProof/>
-          <w:lang w:val="en-US" w:eastAsia="es-ES"/>
+          <w:lang w:eastAsia="es-ES"/>
         </w:rPr>
         <w:drawing>
           <wp:inline distT="0" distB="0" distL="0" distR="0">
@@ -414,14 +414,7 @@
           <w:rFonts w:ascii="Bookman Old Style" w:hAnsi="Bookman Old Style"/>
           <w:lang w:val="en-US"/>
         </w:rPr>
-        <w:t>0</w:t>
-      </w:r>
-      <w:r>
-        <w:rPr>
-          <w:rFonts w:ascii="Bookman Old Style" w:hAnsi="Bookman Old Style"/>
-          <w:lang w:val="en-US"/>
-        </w:rPr>
-        <w:t>1</w:t>
+        <w:t>12</w:t>
       </w:r>
       <w:r>
         <w:rPr>
@@ -435,7 +428,7 @@
           <w:rFonts w:ascii="Bookman Old Style" w:hAnsi="Bookman Old Style"/>
           <w:lang w:val="en-US"/>
         </w:rPr>
-        <w:t>08</w:t>
+        <w:t>31</w:t>
       </w:r>
       <w:r>
         <w:rPr>
@@ -2940,7 +2933,7 @@
         <w:rPr>
           <w:rFonts w:ascii="Bookman Old Style" w:hAnsi="Bookman Old Style"/>
           <w:noProof/>
-          <w:lang w:val="en-US" w:eastAsia="es-ES"/>
+          <w:lang w:eastAsia="es-ES"/>
         </w:rPr>
         <w:drawing>
           <wp:inline distT="0" distB="0" distL="0" distR="0">
@@ -4010,7 +4003,7 @@
         <w:rPr>
           <w:rFonts w:ascii="Bookman Old Style" w:hAnsi="Bookman Old Style"/>
           <w:noProof/>
-          <w:lang w:val="en-US" w:eastAsia="es-ES"/>
+          <w:lang w:eastAsia="es-ES"/>
         </w:rPr>
         <w:drawing>
           <wp:inline distT="0" distB="0" distL="0" distR="0">
@@ -4473,7 +4466,7 @@
         <w:rPr>
           <w:rFonts w:ascii="Bookman Old Style" w:hAnsi="Bookman Old Style"/>
           <w:noProof/>
-          <w:lang w:val="en-US" w:eastAsia="es-ES"/>
+          <w:lang w:eastAsia="es-ES"/>
         </w:rPr>
         <w:drawing>
           <wp:inline distT="0" distB="0" distL="0" distR="0">
@@ -4734,7 +4727,7 @@
           <w:rFonts w:ascii="Bookman Old Style" w:hAnsi="Bookman Old Style"/>
           <w:lang w:val="en-US"/>
         </w:rPr>
-        <w:t>whole audio ROM. Audio ROM sizes have size limits: The SPU can only handle audio ROMs of sizes up to 256 x 1024 x 1024 samples for cartridges, and up to 1024 x 1024 samples for BIOS.</w:t>
+        <w:t>whole audio ROM. Audio ROMs have size limits: The SPU can only handle audio ROMs of sizes up to 256 x 1024 x 1024 samples for cartridges, and up to 1024 x 1024 samples for BIOS.</w:t>
       </w:r>
     </w:p>
     <w:p>
@@ -5582,7 +5575,7 @@
         <w:rPr>
           <w:rFonts w:ascii="Bookman Old Style" w:hAnsi="Bookman Old Style"/>
           <w:noProof/>
-          <w:lang w:val="en-US" w:eastAsia="es-ES"/>
+          <w:lang w:eastAsia="es-ES"/>
         </w:rPr>
         <w:drawing>
           <wp:inline distT="0" distB="0" distL="0" distR="0">
@@ -5969,7 +5962,7 @@
         <w:rPr>
           <w:rFonts w:ascii="Bookman Old Style" w:hAnsi="Bookman Old Style"/>
           <w:noProof/>
-          <w:lang w:val="en-US" w:eastAsia="es-ES"/>
+          <w:lang w:eastAsia="es-ES"/>
         </w:rPr>
         <w:drawing>
           <wp:inline distT="0" distB="0" distL="0" distR="0">
@@ -6098,7 +6091,7 @@
         <w:rPr>
           <w:rFonts w:ascii="Bookman Old Style" w:hAnsi="Bookman Old Style"/>
           <w:noProof/>
-          <w:lang w:val="en-US" w:eastAsia="es-ES"/>
+          <w:lang w:eastAsia="es-ES"/>
         </w:rPr>
         <w:drawing>
           <wp:inline distT="0" distB="0" distL="0" distR="0">
@@ -6303,7 +6296,7 @@
         <w:rPr>
           <w:rFonts w:ascii="Bookman Old Style" w:hAnsi="Bookman Old Style"/>
           <w:noProof/>
-          <w:lang w:val="en-US" w:eastAsia="es-ES"/>
+          <w:lang w:eastAsia="es-ES"/>
         </w:rPr>
         <w:drawing>
           <wp:inline distT="0" distB="0" distL="0" distR="0">
@@ -6465,7 +6458,7 @@
         <w:rPr>
           <w:rFonts w:ascii="Bookman Old Style" w:hAnsi="Bookman Old Style"/>
           <w:noProof/>
-          <w:lang w:val="en-US" w:eastAsia="es-ES"/>
+          <w:lang w:eastAsia="es-ES"/>
         </w:rPr>
         <w:drawing>
           <wp:inline distT="0" distB="0" distL="0" distR="0">
@@ -6682,7 +6675,7 @@
         <w:rPr>
           <w:rFonts w:ascii="Bookman Old Style" w:hAnsi="Bookman Old Style"/>
           <w:noProof/>
-          <w:lang w:val="en-US" w:eastAsia="es-ES"/>
+          <w:lang w:eastAsia="es-ES"/>
         </w:rPr>
         <w:drawing>
           <wp:inline distT="0" distB="0" distL="0" distR="0">
@@ -7463,14 +7456,14 @@
           <w:rFonts w:ascii="Bookman Old Style" w:hAnsi="Bookman Old Style"/>
           <w:lang w:val="en-US"/>
         </w:rPr>
-        <w:t xml:space="preserve">decide </w:t>
-      </w:r>
-      <w:r>
-        <w:rPr>
-          <w:rFonts w:ascii="Bookman Old Style" w:hAnsi="Bookman Old Style"/>
-          <w:lang w:val="en-US"/>
-        </w:rPr>
-        <w:t xml:space="preserve">on some logic </w:t>
+        <w:t>establish</w:t>
+      </w:r>
+      <w:r>
+        <w:rPr>
+          <w:rFonts w:ascii="Bookman Old Style" w:hAnsi="Bookman Old Style"/>
+          <w:lang w:val="en-US"/>
+        </w:rPr>
+        <w:t xml:space="preserve"> some logic </w:t>
       </w:r>
       <w:r>
         <w:rPr>
@@ -7546,7 +7539,21 @@
           <w:rFonts w:ascii="Bookman Old Style" w:hAnsi="Bookman Old Style"/>
           <w:lang w:val="en-US"/>
         </w:rPr>
-        <w:t>. Any method is acceptable as long as it does not distort the original sounds. This means that audio interpolations based on the original waveform, such as linear or cubic, can be considered compliant with Vircon32.</w:t>
+        <w:t xml:space="preserve">. Any method is acceptable as long as it does not distort the original sounds. This means that audio interpolations based on </w:t>
+      </w:r>
+      <w:r>
+        <w:rPr>
+          <w:rFonts w:ascii="Bookman Old Style" w:hAnsi="Bookman Old Style"/>
+          <w:lang w:val="en-US"/>
+        </w:rPr>
+        <w:t xml:space="preserve">smoothing </w:t>
+      </w:r>
+      <w:r>
+        <w:rPr>
+          <w:rFonts w:ascii="Bookman Old Style" w:hAnsi="Bookman Old Style"/>
+          <w:lang w:val="en-US"/>
+        </w:rPr>
+        <w:t>the original waveform, such as linear or cubic, can be considered compliant with Vircon32.</w:t>
       </w:r>
     </w:p>
     <w:p>
@@ -7862,7 +7869,21 @@
           <w:rFonts w:ascii="Bookman Old Style" w:hAnsi="Bookman Old Style"/>
           <w:lang w:val="en-US"/>
         </w:rPr>
-        <w:t>After its current output sample was produced, a channel needs its playback position to be advanced. If playback speed was not configurable, channel position would advance 1 sample for every output sample (same playback speed). When we include a playback sp</w:t>
+        <w:t xml:space="preserve">After its current output sample was produced, </w:t>
+      </w:r>
+      <w:r>
+        <w:rPr>
+          <w:rFonts w:ascii="Bookman Old Style" w:hAnsi="Bookman Old Style"/>
+          <w:lang w:val="en-US"/>
+        </w:rPr>
+        <w:t>the c</w:t>
+      </w:r>
+      <w:r>
+        <w:rPr>
+          <w:rFonts w:ascii="Bookman Old Style" w:hAnsi="Bookman Old Style"/>
+          <w:lang w:val="en-US"/>
+        </w:rPr>
+        <w:t>hannel needs its playback position to be advanced. If playback speed was not configurable, channel position would advance 1 sample for every output sample (same playback speed). When we include a playback sp</w:t>
       </w:r>
       <w:r>
         <w:rPr>
@@ -16500,14 +16521,42 @@
           <w:rFonts w:ascii="Bookman Old Style" w:hAnsi="Bookman Old Style"/>
           <w:lang w:val="en-US"/>
         </w:rPr>
-        <w:t xml:space="preserve">for this sound </w:t>
-      </w:r>
-      <w:r>
-        <w:rPr>
-          <w:rFonts w:ascii="Bookman Old Style" w:hAnsi="Bookman Old Style"/>
-          <w:lang w:val="en-US"/>
-        </w:rPr>
-        <w:t>and, if it is, it will be clamped to range limits. The resulting value will then overwrite the internal variable “Sound loop start” associated to the currently selected sound ID. This will immediately cause next sound generations to apply the new loop start for the selected sound.</w:t>
+        <w:t>for th</w:t>
+      </w:r>
+      <w:r>
+        <w:rPr>
+          <w:rFonts w:ascii="Bookman Old Style" w:hAnsi="Bookman Old Style"/>
+          <w:lang w:val="en-US"/>
+        </w:rPr>
+        <w:t>e selected sound ID</w:t>
+      </w:r>
+      <w:r>
+        <w:rPr>
+          <w:rFonts w:ascii="Bookman Old Style" w:hAnsi="Bookman Old Style"/>
+          <w:lang w:val="en-US"/>
+        </w:rPr>
+        <w:t xml:space="preserve"> </w:t>
+      </w:r>
+      <w:r>
+        <w:rPr>
+          <w:rFonts w:ascii="Bookman Old Style" w:hAnsi="Bookman Old Style"/>
+          <w:lang w:val="en-US"/>
+        </w:rPr>
+        <w:t>and, if it is, it will be clamped to range limits. The resulting value will then overwrite the internal variable “Sound loop start” associated to th</w:t>
+      </w:r>
+      <w:r>
+        <w:rPr>
+          <w:rFonts w:ascii="Bookman Old Style" w:hAnsi="Bookman Old Style"/>
+          <w:lang w:val="en-US"/>
+        </w:rPr>
+        <w:t>is sound</w:t>
+      </w:r>
+      <w:r>
+        <w:rPr>
+          <w:rFonts w:ascii="Bookman Old Style" w:hAnsi="Bookman Old Style"/>
+          <w:lang w:val="en-US"/>
+        </w:rPr>
+        <w:t>. This will immediately cause next sound generations to apply the new loop start for the selected sound.</w:t>
       </w:r>
     </w:p>
     <w:p>
@@ -16628,7 +16677,49 @@
           <w:rFonts w:ascii="Bookman Old Style" w:hAnsi="Bookman Old Style"/>
           <w:lang w:val="en-US"/>
         </w:rPr>
-        <w:t>The SPU will check if the received value is out of range for the internal variable “Sound loop end” for this sound and, if it is, it will be clamped to range limits. The resulting value will then overwrite the internal variable “Sound loop end” associated to the currently selected sound ID. This will immediately cause next sound generations to apply the new loop end for the selected sound.</w:t>
+        <w:t xml:space="preserve">The SPU will check if the received value is out of range for the internal variable “Sound loop end” </w:t>
+      </w:r>
+      <w:r>
+        <w:rPr>
+          <w:rFonts w:ascii="Bookman Old Style" w:hAnsi="Bookman Old Style"/>
+          <w:lang w:val="en-US"/>
+        </w:rPr>
+        <w:t>for th</w:t>
+      </w:r>
+      <w:r>
+        <w:rPr>
+          <w:rFonts w:ascii="Bookman Old Style" w:hAnsi="Bookman Old Style"/>
+          <w:lang w:val="en-US"/>
+        </w:rPr>
+        <w:t>e selected sound ID</w:t>
+      </w:r>
+      <w:r>
+        <w:rPr>
+          <w:rFonts w:ascii="Bookman Old Style" w:hAnsi="Bookman Old Style"/>
+          <w:lang w:val="en-US"/>
+        </w:rPr>
+        <w:t xml:space="preserve"> </w:t>
+      </w:r>
+      <w:r>
+        <w:rPr>
+          <w:rFonts w:ascii="Bookman Old Style" w:hAnsi="Bookman Old Style"/>
+          <w:lang w:val="en-US"/>
+        </w:rPr>
+        <w:t>and, if it is, it will be clamped to range limits. The resulting value will then overwrite the internal variable “Sound loop end” associated to th</w:t>
+      </w:r>
+      <w:r>
+        <w:rPr>
+          <w:rFonts w:ascii="Bookman Old Style" w:hAnsi="Bookman Old Style"/>
+          <w:lang w:val="en-US"/>
+        </w:rPr>
+        <w:t>is sound</w:t>
+      </w:r>
+      <w:r>
+        <w:rPr>
+          <w:rFonts w:ascii="Bookman Old Style" w:hAnsi="Bookman Old Style"/>
+          <w:lang w:val="en-US"/>
+        </w:rPr>
+        <w:t>. This will immediately cause next sound generations to apply the new loop end for the selected sound.</w:t>
       </w:r>
     </w:p>
     <w:p>
@@ -16975,7 +17066,21 @@
           <w:rFonts w:ascii="Bookman Old Style" w:hAnsi="Bookman Old Style"/>
           <w:lang w:val="en-US"/>
         </w:rPr>
-        <w:t xml:space="preserve">”. This will immediately cause next drawing operations to apply the new </w:t>
+        <w:t xml:space="preserve">”. This will immediately cause next </w:t>
+      </w:r>
+      <w:r>
+        <w:rPr>
+          <w:rFonts w:ascii="Bookman Old Style" w:hAnsi="Bookman Old Style"/>
+          <w:lang w:val="en-US"/>
+        </w:rPr>
+        <w:t>sound generations</w:t>
+      </w:r>
+      <w:r>
+        <w:rPr>
+          <w:rFonts w:ascii="Bookman Old Style" w:hAnsi="Bookman Old Style"/>
+          <w:lang w:val="en-US"/>
+        </w:rPr>
+        <w:t xml:space="preserve"> to apply the new </w:t>
       </w:r>
       <w:r>
         <w:rPr>
@@ -18159,21 +18264,14 @@
           <w:rFonts w:ascii="Bookman Old Style" w:hAnsi="Bookman Old Style"/>
           <w:lang w:val="en-US"/>
         </w:rPr>
-        <w:t>their numerical values, as well as the</w:t>
-      </w:r>
-      <w:r>
-        <w:rPr>
-          <w:rFonts w:ascii="Bookman Old Style" w:hAnsi="Bookman Old Style"/>
-          <w:lang w:val="en-US"/>
-        </w:rPr>
-        <w:t xml:space="preserve"> graphic effe</w:t>
-      </w:r>
-      <w:r>
-        <w:rPr>
-          <w:rFonts w:ascii="Bookman Old Style" w:hAnsi="Bookman Old Style"/>
-          <w:lang w:val="en-US"/>
-        </w:rPr>
-        <w:t>cts that are used for each command</w:t>
+        <w:t xml:space="preserve">all SPU commands along with </w:t>
+      </w:r>
+      <w:r>
+        <w:rPr>
+          <w:rFonts w:ascii="Bookman Old Style" w:hAnsi="Bookman Old Style"/>
+          <w:lang w:val="en-US"/>
+        </w:rPr>
+        <w:t>their numerical values</w:t>
       </w:r>
       <w:r>
         <w:rPr>
@@ -18182,6 +18280,16 @@
         </w:rPr>
         <w:t>.</w:t>
       </w:r>
+    </w:p>
+    <w:p>
+      <w:pPr>
+        <w:spacing w:after="0"/>
+        <w:jc w:val="both"/>
+        <w:rPr>
+          <w:rFonts w:ascii="Bookman Old Style" w:hAnsi="Bookman Old Style"/>
+          <w:lang w:val="en-US"/>
+        </w:rPr>
+      </w:pPr>
     </w:p>
     <w:p>
       <w:pPr>
@@ -19553,7 +19661,7 @@
         <w:rPr>
           <w:rFonts w:ascii="Bookman Old Style" w:hAnsi="Bookman Old Style"/>
           <w:noProof/>
-          <w:lang w:val="en-US" w:eastAsia="es-ES"/>
+          <w:lang w:eastAsia="es-ES"/>
         </w:rPr>
         <w:drawing>
           <wp:inline distT="0" distB="0" distL="0" distR="0">
@@ -20170,7 +20278,21 @@
           <w:rFonts w:ascii="Bookman Old Style" w:hAnsi="Bookman Old Style"/>
           <w:lang w:val="en-US"/>
         </w:rPr>
-        <w:t>connectors for audio and video signals. They may be sent separately or, as is common in most displays nowadays, use a joint connector that sends both of them to the same display.</w:t>
+        <w:t xml:space="preserve">connectors for audio and video signals. They may be sent separately or, as is common in most </w:t>
+      </w:r>
+      <w:r>
+        <w:rPr>
+          <w:rFonts w:ascii="Bookman Old Style" w:hAnsi="Bookman Old Style"/>
+          <w:lang w:val="en-US"/>
+        </w:rPr>
+        <w:t>systems</w:t>
+      </w:r>
+      <w:r>
+        <w:rPr>
+          <w:rFonts w:ascii="Bookman Old Style" w:hAnsi="Bookman Old Style"/>
+          <w:lang w:val="en-US"/>
+        </w:rPr>
+        <w:t xml:space="preserve"> nowadays, use a joint connector that sends both of them to the display.</w:t>
       </w:r>
     </w:p>
     <w:p>
@@ -25908,7 +26030,7 @@
 </file>
 
 <file path=customXml/itemProps1.xml><?xml version="1.0" encoding="utf-8"?>
-<ds:datastoreItem xmlns:ds="http://schemas.openxmlformats.org/officeDocument/2006/customXml" ds:itemID="{7F8A6D5C-2DF0-4A09-BAD4-835344218997}">
+<ds:datastoreItem xmlns:ds="http://schemas.openxmlformats.org/officeDocument/2006/customXml" ds:itemID="{5FBCD66B-62D6-4686-B712-C2F725575089}">
   <ds:schemaRefs>
     <ds:schemaRef ds:uri="http://schemas.openxmlformats.org/officeDocument/2006/bibliography"/>
   </ds:schemaRefs>

</xml_diff>

<commit_message>
Correct wrong default channel volume in SPU spec
</commit_message>
<xml_diff>
--- a/Specification/English/Editable source documents/Spec part 5 - The sound chip (SPU).docx
+++ b/Specification/English/Editable source documents/Spec part 5 - The sound chip (SPU).docx
@@ -414,7 +414,7 @@
           <w:rFonts w:ascii="Bookman Old Style" w:hAnsi="Bookman Old Style"/>
           <w:lang w:val="en-US"/>
         </w:rPr>
-        <w:t>01</w:t>
+        <w:t>10</w:t>
       </w:r>
       <w:r>
         <w:rPr>
@@ -428,7 +428,14 @@
           <w:rFonts w:ascii="Bookman Old Style" w:hAnsi="Bookman Old Style"/>
           <w:lang w:val="en-US"/>
         </w:rPr>
-        <w:t>06</w:t>
+        <w:t>1</w:t>
+      </w:r>
+      <w:r>
+        <w:rPr>
+          <w:rFonts w:ascii="Bookman Old Style" w:hAnsi="Bookman Old Style"/>
+          <w:lang w:val="en-US"/>
+        </w:rPr>
+        <w:t>6</w:t>
       </w:r>
       <w:r>
         <w:rPr>
@@ -11985,7 +11992,15 @@
                 <w:color w:val="0000FF"/>
                 <w:lang w:val="en-US"/>
               </w:rPr>
-              <w:t xml:space="preserve"> 1.0</w:t>
+              <w:t xml:space="preserve"> 0</w:t>
+            </w:r>
+            <w:r>
+              <w:rPr>
+                <w:rFonts w:ascii="Bookman Old Style" w:hAnsi="Bookman Old Style"/>
+                <w:color w:val="0000FF"/>
+                <w:lang w:val="en-US"/>
+              </w:rPr>
+              <w:t>.5</w:t>
             </w:r>
           </w:p>
         </w:tc>
@@ -21658,7 +21673,7 @@
             <w:rPr>
               <w:noProof/>
             </w:rPr>
-            <w:t>25</w:t>
+            <w:t>14</w:t>
           </w:r>
         </w:fldSimple>
       </w:sdtContent>
@@ -26032,7 +26047,7 @@
 </file>
 
 <file path=customXml/itemProps1.xml><?xml version="1.0" encoding="utf-8"?>
-<ds:datastoreItem xmlns:ds="http://schemas.openxmlformats.org/officeDocument/2006/customXml" ds:itemID="{068D2E70-F079-4E1F-8166-EC285632A59B}">
+<ds:datastoreItem xmlns:ds="http://schemas.openxmlformats.org/officeDocument/2006/customXml" ds:itemID="{22B72F32-4FEB-4E1E-A178-2084CC1E11E4}">
   <ds:schemaRefs>
     <ds:schemaRef ds:uri="http://schemas.openxmlformats.org/officeDocument/2006/bibliography"/>
   </ds:schemaRefs>

</xml_diff>